<commit_message>
Relatorio -  A minha parte está feita
</commit_message>
<xml_diff>
--- a/PAW_ER_8160032_8160058_8160070/RelatorioPAW.docx
+++ b/PAW_ER_8160032_8160058_8160070/RelatorioPAW.docx
@@ -4323,20 +4323,78 @@
         </w:rPr>
         <w:t>ma aplicação web, mesmo que esta</w:t>
       </w:r>
+      <w:r>
+        <w:rPr>
+          <w:lang w:val="pt-PT"/>
+        </w:rPr>
+        <w:t xml:space="preserve"> não seja de grande dimensão, dá imenso trabalho, felizmente existe imensas ferramentas e bibliotecas de apoio que simplificam m</w:t>
+      </w:r>
+      <w:r>
+        <w:rPr>
+          <w:lang w:val="pt-PT"/>
+        </w:rPr>
+        <w:t>uito o desenvolvimento, sendo que este não envolve grande complexidade, mas é muito trabalhoso.</w:t>
+      </w:r>
+    </w:p>
+    <w:p>
+      <w:pPr>
+        <w:ind w:firstLine="0"/>
+        <w:rPr>
+          <w:lang w:val="pt-PT"/>
+        </w:rPr>
+      </w:pPr>
+    </w:p>
+    <w:p>
+      <w:pPr>
+        <w:ind w:firstLine="0"/>
+        <w:rPr>
+          <w:lang w:val="pt-PT"/>
+        </w:rPr>
+      </w:pPr>
+      <w:r>
+        <w:rPr>
+          <w:lang w:val="pt-PT"/>
+        </w:rPr>
+        <w:t>Talvez o maior desafio, ou o que pode ser mais estranho para nós, é a realidade das funções assíncronas, como trabalhamos com Node.js tivemos que nos familiarizarmo-nos com isso e no inicio foi um pouco complicado para todos nós moldar o pensamento de forma a trabalhar com esta forma de funcionamento.</w:t>
+      </w:r>
+    </w:p>
+    <w:p>
+      <w:pPr>
+        <w:ind w:firstLine="0"/>
+        <w:rPr>
+          <w:lang w:val="pt-PT"/>
+        </w:rPr>
+      </w:pPr>
+    </w:p>
+    <w:p>
+      <w:pPr>
+        <w:ind w:firstLine="0"/>
+        <w:rPr>
+          <w:lang w:val="pt-PT"/>
+        </w:rPr>
+      </w:pPr>
+      <w:r>
+        <w:rPr>
+          <w:lang w:val="pt-PT"/>
+        </w:rPr>
+        <w:t>Em perspetiva este trabalho, e esta unidade curricular, foi muito bom para o nosso futuro pois tivemos contacto com linguagens, tecnologias e padrões que não tínhamos abordado em mais nenhuma unidade curricular do nosso curso, e este conhecimento será muito importante no mercado de trabalho pois a programação web tem tido imensa procurar e essa tendência provavelmente</w:t>
+      </w:r>
       <w:bookmarkStart w:id="0" w:name="_GoBack"/>
       <w:bookmarkEnd w:id="0"/>
       <w:r>
         <w:rPr>
           <w:lang w:val="pt-PT"/>
         </w:rPr>
-        <w:t xml:space="preserve"> não seja de grande dimensão, dá imenso trabalho, felizmente existe imensas ferramentas e bibliotecas de apoio que simplificam m</w:t>
-      </w:r>
-      <w:r>
-        <w:rPr>
-          <w:lang w:val="pt-PT"/>
-        </w:rPr>
-        <w:t xml:space="preserve">uito o desenvolvimento </w:t>
-      </w:r>
+        <w:t xml:space="preserve"> irá continuar. </w:t>
+      </w:r>
+    </w:p>
+    <w:p>
+      <w:pPr>
+        <w:ind w:firstLine="0"/>
+        <w:rPr>
+          <w:lang w:val="pt-PT"/>
+        </w:rPr>
+      </w:pPr>
     </w:p>
     <w:sectPr>
       <w:pgSz w:w="11906" w:h="16838"/>
@@ -6767,7 +6825,7 @@
 </file>
 
 <file path=customXml/itemProps1.xml><?xml version="1.0" encoding="utf-8"?>
-<ds:datastoreItem xmlns:ds="http://schemas.openxmlformats.org/officeDocument/2006/customXml" ds:itemID="{33232021-DB6D-48E9-848E-D3BAEF95C6E6}">
+<ds:datastoreItem xmlns:ds="http://schemas.openxmlformats.org/officeDocument/2006/customXml" ds:itemID="{43000B19-F975-454D-9894-1207020BA324}">
   <ds:schemaRefs>
     <ds:schemaRef ds:uri="http://schemas.openxmlformats.org/officeDocument/2006/bibliography"/>
   </ds:schemaRefs>

</xml_diff>